<commit_message>
add images from ENT
</commit_message>
<xml_diff>
--- a/Projet-Tokaido.docx
+++ b/Projet-Tokaido.docx
@@ -76,8 +76,13 @@
         </w:numPr>
       </w:pPr>
       <w:r>
-        <w:t>Module Python PyGame</w:t>
-      </w:r>
+        <w:t xml:space="preserve">Module Python </w:t>
+      </w:r>
+      <w:proofErr w:type="spellStart"/>
+      <w:r>
+        <w:t>PyGame</w:t>
+      </w:r>
+      <w:proofErr w:type="spellEnd"/>
     </w:p>
     <w:p>
       <w:pPr>
@@ -490,7 +495,13 @@
         </w:numPr>
       </w:pPr>
       <w:r>
-        <w:t>1 menu connexion/création de compte</w:t>
+        <w:t>1 menu</w:t>
+      </w:r>
+      <w:r>
+        <w:t xml:space="preserve"> : </w:t>
+      </w:r>
+      <w:r>
+        <w:t>connexion/création de compte</w:t>
       </w:r>
     </w:p>
     <w:p>
@@ -522,6 +533,12 @@
       <w:r>
         <w:t xml:space="preserve"> interface plateau de jeu</w:t>
       </w:r>
+      <w:r>
+        <w:t xml:space="preserve"> (surement divisé en </w:t>
+      </w:r>
+      <w:r>
+        <w:t>plusieurs parties car trop long)</w:t>
+      </w:r>
     </w:p>
     <w:p>
       <w:pPr>
@@ -544,7 +561,13 @@
         </w:numPr>
       </w:pPr>
       <w:r>
-        <w:t>1 menu fin de partie</w:t>
+        <w:t>1 menu</w:t>
+      </w:r>
+      <w:r>
+        <w:t> :</w:t>
+      </w:r>
+      <w:r>
+        <w:t xml:space="preserve"> fin de partie</w:t>
       </w:r>
     </w:p>
     <w:p/>
@@ -612,11 +635,16 @@
         <w:t>s</w:t>
       </w:r>
       <w:r>
-        <w:t>, repas, cartes sources chaudes, etc</w:t>
+        <w:t xml:space="preserve">, repas, cartes sources chaudes, </w:t>
+      </w:r>
+      <w:proofErr w:type="gramStart"/>
+      <w:r>
+        <w:t>etc</w:t>
       </w:r>
       <w:r>
         <w:t>..</w:t>
       </w:r>
+      <w:proofErr w:type="gramEnd"/>
       <w:r>
         <w:t>)</w:t>
       </w:r>
@@ -663,7 +691,21 @@
         <w:t>Compte joueur</w:t>
       </w:r>
       <w:r>
-        <w:t xml:space="preserve"> (login/mdp)</w:t>
+        <w:t xml:space="preserve"> (</w:t>
+      </w:r>
+      <w:r>
+        <w:t xml:space="preserve">infos, </w:t>
+      </w:r>
+      <w:r>
+        <w:t>login/</w:t>
+      </w:r>
+      <w:proofErr w:type="spellStart"/>
+      <w:r>
+        <w:t>password</w:t>
+      </w:r>
+      <w:proofErr w:type="spellEnd"/>
+      <w:r>
+        <w:t>)</w:t>
       </w:r>
     </w:p>
     <w:p>
@@ -734,6 +776,33 @@
         <w:t>Ajout d’éléments types cartes à collectionner ou bonus (type à définir)</w:t>
       </w:r>
     </w:p>
+    <w:p>
+      <w:pPr>
+        <w:pStyle w:val="Paragraphedeliste"/>
+        <w:numPr>
+          <w:ilvl w:val="0"/>
+          <w:numId w:val="1"/>
+        </w:numPr>
+      </w:pPr>
+      <w:r>
+        <w:t>Déplacements de pions joueurs</w:t>
+      </w:r>
+    </w:p>
+    <w:p>
+      <w:pPr>
+        <w:pStyle w:val="Paragraphedeliste"/>
+        <w:numPr>
+          <w:ilvl w:val="0"/>
+          <w:numId w:val="1"/>
+        </w:numPr>
+      </w:pPr>
+      <w:r>
+        <w:t xml:space="preserve">Switch </w:t>
+      </w:r>
+      <w:r>
+        <w:t>d’IHM</w:t>
+      </w:r>
+    </w:p>
     <w:p/>
     <w:p>
       <w:pPr>
@@ -754,8 +823,8 @@
           <w:noProof/>
         </w:rPr>
         <w:drawing>
-          <wp:inline distT="0" distB="0" distL="0" distR="0" wp14:anchorId="14DC29A4" wp14:editId="4F7B193F">
-            <wp:extent cx="5760720" cy="2175519"/>
+          <wp:inline distT="0" distB="0" distL="0" distR="0" wp14:anchorId="14DC29A4" wp14:editId="6B05F0BE">
+            <wp:extent cx="5760719" cy="2175519"/>
             <wp:effectExtent l="0" t="0" r="0" b="0"/>
             <wp:docPr id="2" name="Image 2"/>
             <wp:cNvGraphicFramePr>
@@ -765,7 +834,7 @@
               <a:graphicData uri="http://schemas.openxmlformats.org/drawingml/2006/picture">
                 <pic:pic xmlns:pic="http://schemas.openxmlformats.org/drawingml/2006/picture">
                   <pic:nvPicPr>
-                    <pic:cNvPr id="0" name="Picture 1"/>
+                    <pic:cNvPr id="2" name="Image 2"/>
                     <pic:cNvPicPr>
                       <a:picLocks noChangeAspect="1" noChangeArrowheads="1"/>
                     </pic:cNvPicPr>
@@ -778,7 +847,6 @@
                         </a:ext>
                       </a:extLst>
                     </a:blip>
-                    <a:srcRect/>
                     <a:stretch>
                       <a:fillRect/>
                     </a:stretch>
@@ -786,7 +854,7 @@
                   <pic:spPr bwMode="auto">
                     <a:xfrm>
                       <a:off x="0" y="0"/>
-                      <a:ext cx="5760720" cy="2175519"/>
+                      <a:ext cx="5760719" cy="2175519"/>
                     </a:xfrm>
                     <a:prstGeom prst="rect">
                       <a:avLst/>
@@ -1288,6 +1356,7 @@
     <w:lsdException w:name="HTML Sample" w:semiHidden="1" w:unhideWhenUsed="1"/>
     <w:lsdException w:name="HTML Typewriter" w:semiHidden="1" w:unhideWhenUsed="1"/>
     <w:lsdException w:name="HTML Variable" w:semiHidden="1" w:unhideWhenUsed="1"/>
+    <w:lsdException w:name="Normal Table" w:semiHidden="1" w:unhideWhenUsed="1"/>
     <w:lsdException w:name="annotation subject" w:semiHidden="1" w:unhideWhenUsed="1"/>
     <w:lsdException w:name="No List" w:semiHidden="1" w:unhideWhenUsed="1"/>
     <w:lsdException w:name="Outline List 1" w:semiHidden="1" w:unhideWhenUsed="1"/>
@@ -1330,8 +1399,11 @@
     <w:lsdException w:name="Table Contemporary" w:semiHidden="1" w:unhideWhenUsed="1"/>
     <w:lsdException w:name="Table Elegant" w:semiHidden="1" w:unhideWhenUsed="1"/>
     <w:lsdException w:name="Table Professional" w:semiHidden="1" w:unhideWhenUsed="1"/>
+    <w:lsdException w:name="Table Subtle 1" w:semiHidden="1" w:unhideWhenUsed="1"/>
     <w:lsdException w:name="Table Subtle 2" w:semiHidden="1" w:unhideWhenUsed="1"/>
     <w:lsdException w:name="Table Web 1" w:semiHidden="1" w:unhideWhenUsed="1"/>
+    <w:lsdException w:name="Table Web 2" w:semiHidden="1" w:unhideWhenUsed="1"/>
+    <w:lsdException w:name="Table Web 3" w:semiHidden="1" w:unhideWhenUsed="1"/>
     <w:lsdException w:name="Balloon Text" w:semiHidden="1" w:unhideWhenUsed="1"/>
     <w:lsdException w:name="Table Grid" w:uiPriority="39"/>
     <w:lsdException w:name="Table Theme" w:semiHidden="1" w:unhideWhenUsed="1"/>

</xml_diff>